<commit_message>
Fin remplissage + word
</commit_message>
<xml_diff>
--- a/Docs/ProjetBI_Lutgen_Philipin.docx
+++ b/Docs/ProjetBI_Lutgen_Philipin.docx
@@ -4,7 +4,7 @@
   <w:body>
     <w:p>
       <w:pPr>
-        <w:pStyle w:val="Header"/>
+        <w:pStyle w:val="En-tte"/>
         <w:spacing w:line="276" w:lineRule="auto"/>
         <w:ind w:left="3540"/>
         <w:jc w:val="center"/>
@@ -77,7 +77,7 @@
     </w:p>
     <w:p>
       <w:pPr>
-        <w:pStyle w:val="Header"/>
+        <w:pStyle w:val="En-tte"/>
         <w:spacing w:line="276" w:lineRule="auto"/>
         <w:ind w:left="3540"/>
         <w:jc w:val="center"/>
@@ -89,7 +89,7 @@
     </w:p>
     <w:p>
       <w:pPr>
-        <w:pStyle w:val="Header"/>
+        <w:pStyle w:val="En-tte"/>
         <w:spacing w:line="276" w:lineRule="auto"/>
         <w:ind w:left="3540"/>
         <w:jc w:val="center"/>
@@ -101,7 +101,7 @@
     </w:p>
     <w:p>
       <w:pPr>
-        <w:pStyle w:val="Header"/>
+        <w:pStyle w:val="En-tte"/>
         <w:spacing w:line="276" w:lineRule="auto"/>
         <w:ind w:left="3540"/>
         <w:jc w:val="center"/>
@@ -135,7 +135,7 @@
     </w:p>
     <w:p>
       <w:pPr>
-        <w:pStyle w:val="Header"/>
+        <w:pStyle w:val="En-tte"/>
         <w:spacing w:line="276" w:lineRule="auto"/>
         <w:ind w:left="3540"/>
         <w:jc w:val="center"/>
@@ -154,7 +154,7 @@
     </w:p>
     <w:p>
       <w:pPr>
-        <w:pStyle w:val="Header"/>
+        <w:pStyle w:val="En-tte"/>
         <w:spacing w:line="276" w:lineRule="auto"/>
         <w:ind w:left="3540"/>
         <w:jc w:val="center"/>
@@ -166,7 +166,7 @@
     </w:p>
     <w:p>
       <w:pPr>
-        <w:pStyle w:val="Header"/>
+        <w:pStyle w:val="En-tte"/>
         <w:spacing w:line="276" w:lineRule="auto"/>
         <w:ind w:left="3540"/>
         <w:jc w:val="center"/>
@@ -355,19 +355,11 @@
                           <w:sz w:val="28"/>
                         </w:rPr>
                       </w:pPr>
-                      <w:proofErr w:type="spellStart"/>
                       <w:r>
                         <w:rPr>
                           <w:sz w:val="28"/>
                         </w:rPr>
-                        <w:t>Henallux</w:t>
-                      </w:r>
-                      <w:proofErr w:type="spellEnd"/>
-                      <w:r>
-                        <w:rPr>
-                          <w:sz w:val="28"/>
-                        </w:rPr>
-                        <w:t xml:space="preserve"> IESN - </w:t>
+                        <w:t xml:space="preserve">Henallux IESN - </w:t>
                       </w:r>
                       <w:r>
                         <w:rPr>
@@ -776,16 +768,8 @@
                         <w:rPr>
                           <w:sz w:val="28"/>
                         </w:rPr>
-                        <w:t xml:space="preserve">Monsieur S. </w:t>
+                        <w:t>Monsieur S. Scholtes</w:t>
                       </w:r>
-                      <w:proofErr w:type="spellStart"/>
-                      <w:r>
-                        <w:rPr>
-                          <w:sz w:val="28"/>
-                        </w:rPr>
-                        <w:t>Scholtes</w:t>
-                      </w:r>
-                      <w:proofErr w:type="spellEnd"/>
                     </w:p>
                   </w:txbxContent>
                 </v:textbox>
@@ -804,10 +788,33 @@
       </w:r>
     </w:p>
     <w:p>
-      <w:r>
-        <w:lastRenderedPageBreak/>
-        <w:br w:type="page"/>
-      </w:r>
+      <w:pPr>
+        <w:sectPr>
+          <w:headerReference w:type="even" r:id="rId9"/>
+          <w:headerReference w:type="default" r:id="rId10"/>
+          <w:footerReference w:type="even" r:id="rId11"/>
+          <w:footerReference w:type="default" r:id="rId12"/>
+          <w:headerReference w:type="first" r:id="rId13"/>
+          <w:footerReference w:type="first" r:id="rId14"/>
+          <w:pgSz w:w="11906" w:h="16838"/>
+          <w:pgMar w:top="1417" w:right="1417" w:bottom="1417" w:left="1417" w:header="708" w:footer="708" w:gutter="0"/>
+          <w:cols w:space="708"/>
+          <w:titlePg/>
+          <w:docGrid w:linePitch="360"/>
+        </w:sectPr>
+      </w:pPr>
+    </w:p>
+    <w:p>
+      <w:pPr>
+        <w:sectPr>
+          <w:footerReference w:type="first" r:id="rId15"/>
+          <w:pgSz w:w="11906" w:h="16838"/>
+          <w:pgMar w:top="1417" w:right="1417" w:bottom="1417" w:left="1417" w:header="708" w:footer="708" w:gutter="0"/>
+          <w:cols w:space="708"/>
+          <w:titlePg/>
+          <w:docGrid w:linePitch="360"/>
+        </w:sectPr>
+      </w:pPr>
     </w:p>
     <w:sdt>
       <w:sdtPr>
@@ -835,7 +842,7 @@
       <w:sdtContent>
         <w:p>
           <w:pPr>
-            <w:pStyle w:val="TOCHeading"/>
+            <w:pStyle w:val="En-ttedetabledesmatires"/>
           </w:pPr>
           <w:r>
             <w:t>Table of Contents</w:t>
@@ -843,7 +850,7 @@
         </w:p>
         <w:p>
           <w:pPr>
-            <w:pStyle w:val="TOC1"/>
+            <w:pStyle w:val="TM1"/>
             <w:tabs>
               <w:tab w:val="right" w:leader="dot" w:pos="9062"/>
             </w:tabs>
@@ -863,10 +870,10 @@
           <w:r>
             <w:fldChar w:fldCharType="separate"/>
           </w:r>
-          <w:hyperlink w:anchor="_Toc48466098" w:history="1">
-            <w:r>
-              <w:rPr>
-                <w:rStyle w:val="Hyperlink"/>
+          <w:hyperlink w:anchor="_Toc48682926" w:history="1">
+            <w:r>
+              <w:rPr>
+                <w:rStyle w:val="Lienhypertexte"/>
                 <w:noProof/>
               </w:rPr>
               <w:t>Description de la solution</w:t>
@@ -890,7 +897,7 @@
                 <w:noProof/>
                 <w:webHidden/>
               </w:rPr>
-              <w:instrText xml:space="preserve"> PAGEREF _Toc48466098 \h </w:instrText>
+              <w:instrText xml:space="preserve"> PAGEREF _Toc48682926 \h </w:instrText>
             </w:r>
             <w:r>
               <w:rPr>
@@ -923,7 +930,7 @@
         </w:p>
         <w:p>
           <w:pPr>
-            <w:pStyle w:val="TOC1"/>
+            <w:pStyle w:val="TM1"/>
             <w:tabs>
               <w:tab w:val="right" w:leader="dot" w:pos="9062"/>
             </w:tabs>
@@ -934,10 +941,10 @@
               <w:lang w:eastAsia="fr-BE"/>
             </w:rPr>
           </w:pPr>
-          <w:hyperlink w:anchor="_Toc48466099" w:history="1">
-            <w:r>
-              <w:rPr>
-                <w:rStyle w:val="Hyperlink"/>
+          <w:hyperlink w:anchor="_Toc48682927" w:history="1">
+            <w:r>
+              <w:rPr>
+                <w:rStyle w:val="Lienhypertexte"/>
                 <w:noProof/>
               </w:rPr>
               <w:t>Diagrammes</w:t>
@@ -961,7 +968,7 @@
                 <w:noProof/>
                 <w:webHidden/>
               </w:rPr>
-              <w:instrText xml:space="preserve"> PAGEREF _Toc48466099 \h </w:instrText>
+              <w:instrText xml:space="preserve"> PAGEREF _Toc48682927 \h </w:instrText>
             </w:r>
             <w:r>
               <w:rPr>
@@ -981,7 +988,7 @@
                 <w:noProof/>
                 <w:webHidden/>
               </w:rPr>
-              <w:t>4</w:t>
+              <w:t>5</w:t>
             </w:r>
             <w:r>
               <w:rPr>
@@ -994,7 +1001,7 @@
         </w:p>
         <w:p>
           <w:pPr>
-            <w:pStyle w:val="TOC2"/>
+            <w:pStyle w:val="TM2"/>
             <w:tabs>
               <w:tab w:val="right" w:leader="dot" w:pos="9062"/>
             </w:tabs>
@@ -1005,10 +1012,10 @@
               <w:lang w:eastAsia="fr-BE"/>
             </w:rPr>
           </w:pPr>
-          <w:hyperlink w:anchor="_Toc48466100" w:history="1">
-            <w:r>
-              <w:rPr>
-                <w:rStyle w:val="Hyperlink"/>
+          <w:hyperlink w:anchor="_Toc48682928" w:history="1">
+            <w:r>
+              <w:rPr>
+                <w:rStyle w:val="Lienhypertexte"/>
                 <w:noProof/>
               </w:rPr>
               <w:t>Diagramme de la base de données source</w:t>
@@ -1032,7 +1039,7 @@
                 <w:noProof/>
                 <w:webHidden/>
               </w:rPr>
-              <w:instrText xml:space="preserve"> PAGEREF _Toc48466100 \h </w:instrText>
+              <w:instrText xml:space="preserve"> PAGEREF _Toc48682928 \h </w:instrText>
             </w:r>
             <w:r>
               <w:rPr>
@@ -1052,7 +1059,7 @@
                 <w:noProof/>
                 <w:webHidden/>
               </w:rPr>
-              <w:t>4</w:t>
+              <w:t>5</w:t>
             </w:r>
             <w:r>
               <w:rPr>
@@ -1065,7 +1072,7 @@
         </w:p>
         <w:p>
           <w:pPr>
-            <w:pStyle w:val="TOC2"/>
+            <w:pStyle w:val="TM2"/>
             <w:tabs>
               <w:tab w:val="right" w:leader="dot" w:pos="9062"/>
             </w:tabs>
@@ -1076,10 +1083,10 @@
               <w:lang w:eastAsia="fr-BE"/>
             </w:rPr>
           </w:pPr>
-          <w:hyperlink w:anchor="_Toc48466101" w:history="1">
-            <w:r>
-              <w:rPr>
-                <w:rStyle w:val="Hyperlink"/>
+          <w:hyperlink w:anchor="_Toc48682929" w:history="1">
+            <w:r>
+              <w:rPr>
+                <w:rStyle w:val="Lienhypertexte"/>
                 <w:noProof/>
               </w:rPr>
               <w:t>Diagramme de la base de données dimensionnelle</w:t>
@@ -1103,7 +1110,7 @@
                 <w:noProof/>
                 <w:webHidden/>
               </w:rPr>
-              <w:instrText xml:space="preserve"> PAGEREF _Toc48466101 \h </w:instrText>
+              <w:instrText xml:space="preserve"> PAGEREF _Toc48682929 \h </w:instrText>
             </w:r>
             <w:r>
               <w:rPr>
@@ -1123,7 +1130,7 @@
                 <w:noProof/>
                 <w:webHidden/>
               </w:rPr>
-              <w:t>4</w:t>
+              <w:t>6</w:t>
             </w:r>
             <w:r>
               <w:rPr>
@@ -1136,7 +1143,7 @@
         </w:p>
         <w:p>
           <w:pPr>
-            <w:pStyle w:val="TOC1"/>
+            <w:pStyle w:val="TM1"/>
             <w:tabs>
               <w:tab w:val="right" w:leader="dot" w:pos="9062"/>
             </w:tabs>
@@ -1147,10 +1154,10 @@
               <w:lang w:eastAsia="fr-BE"/>
             </w:rPr>
           </w:pPr>
-          <w:hyperlink w:anchor="_Toc48466102" w:history="1">
-            <w:r>
-              <w:rPr>
-                <w:rStyle w:val="Hyperlink"/>
+          <w:hyperlink w:anchor="_Toc48682930" w:history="1">
+            <w:r>
+              <w:rPr>
+                <w:rStyle w:val="Lienhypertexte"/>
                 <w:noProof/>
               </w:rPr>
               <w:t>Granularité de la table de faits</w:t>
@@ -1174,7 +1181,7 @@
                 <w:noProof/>
                 <w:webHidden/>
               </w:rPr>
-              <w:instrText xml:space="preserve"> PAGEREF _Toc48466102 \h </w:instrText>
+              <w:instrText xml:space="preserve"> PAGEREF _Toc48682930 \h </w:instrText>
             </w:r>
             <w:r>
               <w:rPr>
@@ -1194,7 +1201,7 @@
                 <w:noProof/>
                 <w:webHidden/>
               </w:rPr>
-              <w:t>4</w:t>
+              <w:t>7</w:t>
             </w:r>
             <w:r>
               <w:rPr>
@@ -1207,7 +1214,7 @@
         </w:p>
         <w:p>
           <w:pPr>
-            <w:pStyle w:val="TOC1"/>
+            <w:pStyle w:val="TM1"/>
             <w:tabs>
               <w:tab w:val="right" w:leader="dot" w:pos="9062"/>
             </w:tabs>
@@ -1218,10 +1225,10 @@
               <w:lang w:eastAsia="fr-BE"/>
             </w:rPr>
           </w:pPr>
-          <w:hyperlink w:anchor="_Toc48466103" w:history="1">
-            <w:r>
-              <w:rPr>
-                <w:rStyle w:val="Hyperlink"/>
+          <w:hyperlink w:anchor="_Toc48682931" w:history="1">
+            <w:r>
+              <w:rPr>
+                <w:rStyle w:val="Lienhypertexte"/>
                 <w:noProof/>
               </w:rPr>
               <w:t>Justification des choix</w:t>
@@ -1245,7 +1252,7 @@
                 <w:noProof/>
                 <w:webHidden/>
               </w:rPr>
-              <w:instrText xml:space="preserve"> PAGEREF _Toc48466103 \h </w:instrText>
+              <w:instrText xml:space="preserve"> PAGEREF _Toc48682931 \h </w:instrText>
             </w:r>
             <w:r>
               <w:rPr>
@@ -1265,7 +1272,7 @@
                 <w:noProof/>
                 <w:webHidden/>
               </w:rPr>
-              <w:t>5</w:t>
+              <w:t>7</w:t>
             </w:r>
             <w:r>
               <w:rPr>
@@ -1278,7 +1285,7 @@
         </w:p>
         <w:p>
           <w:pPr>
-            <w:pStyle w:val="TOC2"/>
+            <w:pStyle w:val="TM2"/>
             <w:tabs>
               <w:tab w:val="right" w:leader="dot" w:pos="9062"/>
             </w:tabs>
@@ -1289,10 +1296,10 @@
               <w:lang w:eastAsia="fr-BE"/>
             </w:rPr>
           </w:pPr>
-          <w:hyperlink w:anchor="_Toc48466104" w:history="1">
-            <w:r>
-              <w:rPr>
-                <w:rStyle w:val="Hyperlink"/>
+          <w:hyperlink w:anchor="_Toc48682932" w:history="1">
+            <w:r>
+              <w:rPr>
+                <w:rStyle w:val="Lienhypertexte"/>
                 <w:noProof/>
               </w:rPr>
               <w:t>Clés primaires du modèle DWH</w:t>
@@ -1316,7 +1323,7 @@
                 <w:noProof/>
                 <w:webHidden/>
               </w:rPr>
-              <w:instrText xml:space="preserve"> PAGEREF _Toc48466104 \h </w:instrText>
+              <w:instrText xml:space="preserve"> PAGEREF _Toc48682932 \h </w:instrText>
             </w:r>
             <w:r>
               <w:rPr>
@@ -1336,7 +1343,7 @@
                 <w:noProof/>
                 <w:webHidden/>
               </w:rPr>
-              <w:t>5</w:t>
+              <w:t>7</w:t>
             </w:r>
             <w:r>
               <w:rPr>
@@ -1349,7 +1356,7 @@
         </w:p>
         <w:p>
           <w:pPr>
-            <w:pStyle w:val="TOC2"/>
+            <w:pStyle w:val="TM2"/>
             <w:tabs>
               <w:tab w:val="right" w:leader="dot" w:pos="9062"/>
             </w:tabs>
@@ -1360,10 +1367,10 @@
               <w:lang w:eastAsia="fr-BE"/>
             </w:rPr>
           </w:pPr>
-          <w:hyperlink w:anchor="_Toc48466105" w:history="1">
-            <w:r>
-              <w:rPr>
-                <w:rStyle w:val="Hyperlink"/>
+          <w:hyperlink w:anchor="_Toc48682933" w:history="1">
+            <w:r>
+              <w:rPr>
+                <w:rStyle w:val="Lienhypertexte"/>
                 <w:noProof/>
               </w:rPr>
               <w:t>Modélisation des dimensions et faits</w:t>
@@ -1387,7 +1394,7 @@
                 <w:noProof/>
                 <w:webHidden/>
               </w:rPr>
-              <w:instrText xml:space="preserve"> PAGEREF _Toc48466105 \h </w:instrText>
+              <w:instrText xml:space="preserve"> PAGEREF _Toc48682933 \h </w:instrText>
             </w:r>
             <w:r>
               <w:rPr>
@@ -1407,7 +1414,7 @@
                 <w:noProof/>
                 <w:webHidden/>
               </w:rPr>
-              <w:t>5</w:t>
+              <w:t>7</w:t>
             </w:r>
             <w:r>
               <w:rPr>
@@ -1420,7 +1427,7 @@
         </w:p>
         <w:p>
           <w:pPr>
-            <w:pStyle w:val="TOC1"/>
+            <w:pStyle w:val="TM1"/>
             <w:tabs>
               <w:tab w:val="right" w:leader="dot" w:pos="9062"/>
             </w:tabs>
@@ -1431,13 +1438,13 @@
               <w:lang w:eastAsia="fr-BE"/>
             </w:rPr>
           </w:pPr>
-          <w:hyperlink w:anchor="_Toc48466106" w:history="1">
-            <w:r>
-              <w:rPr>
-                <w:rStyle w:val="Hyperlink"/>
-                <w:noProof/>
-              </w:rPr>
-              <w:t>Modèle</w:t>
+          <w:hyperlink w:anchor="_Toc48682934" w:history="1">
+            <w:r>
+              <w:rPr>
+                <w:rStyle w:val="Lienhypertexte"/>
+                <w:noProof/>
+              </w:rPr>
+              <w:t>Limites rencontrées</w:t>
             </w:r>
             <w:r>
               <w:rPr>
@@ -1458,7 +1465,7 @@
                 <w:noProof/>
                 <w:webHidden/>
               </w:rPr>
-              <w:instrText xml:space="preserve"> PAGEREF _Toc48466106 \h </w:instrText>
+              <w:instrText xml:space="preserve"> PAGEREF _Toc48682934 \h </w:instrText>
             </w:r>
             <w:r>
               <w:rPr>
@@ -1478,7 +1485,7 @@
                 <w:noProof/>
                 <w:webHidden/>
               </w:rPr>
-              <w:t>5</w:t>
+              <w:t>8</w:t>
             </w:r>
             <w:r>
               <w:rPr>
@@ -1491,7 +1498,7 @@
         </w:p>
         <w:p>
           <w:pPr>
-            <w:pStyle w:val="TOC1"/>
+            <w:pStyle w:val="TM1"/>
             <w:tabs>
               <w:tab w:val="right" w:leader="dot" w:pos="9062"/>
             </w:tabs>
@@ -1502,13 +1509,13 @@
               <w:lang w:eastAsia="fr-BE"/>
             </w:rPr>
           </w:pPr>
-          <w:hyperlink w:anchor="_Toc48466107" w:history="1">
-            <w:r>
-              <w:rPr>
-                <w:rStyle w:val="Hyperlink"/>
-                <w:noProof/>
-              </w:rPr>
-              <w:t>Limites rencontrées</w:t>
+          <w:hyperlink w:anchor="_Toc48682935" w:history="1">
+            <w:r>
+              <w:rPr>
+                <w:rStyle w:val="Lienhypertexte"/>
+                <w:noProof/>
+              </w:rPr>
+              <w:t>Stratégie d’exécution</w:t>
             </w:r>
             <w:r>
               <w:rPr>
@@ -1529,7 +1536,7 @@
                 <w:noProof/>
                 <w:webHidden/>
               </w:rPr>
-              <w:instrText xml:space="preserve"> PAGEREF _Toc48466107 \h </w:instrText>
+              <w:instrText xml:space="preserve"> PAGEREF _Toc48682935 \h </w:instrText>
             </w:r>
             <w:r>
               <w:rPr>
@@ -1549,78 +1556,7 @@
                 <w:noProof/>
                 <w:webHidden/>
               </w:rPr>
-              <w:t>5</w:t>
-            </w:r>
-            <w:r>
-              <w:rPr>
-                <w:noProof/>
-                <w:webHidden/>
-              </w:rPr>
-              <w:fldChar w:fldCharType="end"/>
-            </w:r>
-          </w:hyperlink>
-        </w:p>
-        <w:p>
-          <w:pPr>
-            <w:pStyle w:val="TOC1"/>
-            <w:tabs>
-              <w:tab w:val="right" w:leader="dot" w:pos="9062"/>
-            </w:tabs>
-            <w:rPr>
-              <w:rFonts w:eastAsiaTheme="minorEastAsia"/>
-              <w:noProof/>
-              <w:sz w:val="22"/>
-              <w:lang w:eastAsia="fr-BE"/>
-            </w:rPr>
-          </w:pPr>
-          <w:hyperlink w:anchor="_Toc48466108" w:history="1">
-            <w:r>
-              <w:rPr>
-                <w:rStyle w:val="Hyperlink"/>
-                <w:noProof/>
-              </w:rPr>
-              <w:t>Stratégie d’exécution</w:t>
-            </w:r>
-            <w:r>
-              <w:rPr>
-                <w:noProof/>
-                <w:webHidden/>
-              </w:rPr>
-              <w:tab/>
-            </w:r>
-            <w:r>
-              <w:rPr>
-                <w:noProof/>
-                <w:webHidden/>
-              </w:rPr>
-              <w:fldChar w:fldCharType="begin"/>
-            </w:r>
-            <w:r>
-              <w:rPr>
-                <w:noProof/>
-                <w:webHidden/>
-              </w:rPr>
-              <w:instrText xml:space="preserve"> PAGEREF _Toc48466108 \h </w:instrText>
-            </w:r>
-            <w:r>
-              <w:rPr>
-                <w:noProof/>
-                <w:webHidden/>
-              </w:rPr>
-            </w:r>
-            <w:r>
-              <w:rPr>
-                <w:noProof/>
-                <w:webHidden/>
-              </w:rPr>
-              <w:fldChar w:fldCharType="separate"/>
-            </w:r>
-            <w:r>
-              <w:rPr>
-                <w:noProof/>
-                <w:webHidden/>
-              </w:rPr>
-              <w:t>5</w:t>
+              <w:t>8</w:t>
             </w:r>
             <w:r>
               <w:rPr>
@@ -1650,31 +1586,64 @@
     </w:p>
     <w:p>
       <w:pPr>
-        <w:pStyle w:val="Heading1"/>
-      </w:pPr>
-      <w:bookmarkStart w:id="0" w:name="_Toc48466098"/>
+        <w:pStyle w:val="Titre1"/>
+      </w:pPr>
+      <w:bookmarkStart w:id="1" w:name="_Toc48682926"/>
       <w:r>
         <w:lastRenderedPageBreak/>
         <w:t>Description de la solution</w:t>
       </w:r>
-      <w:bookmarkEnd w:id="0"/>
-    </w:p>
-    <w:p/>
-    <w:p>
-      <w:pPr>
-        <w:pStyle w:val="Heading1"/>
-      </w:pPr>
-      <w:bookmarkStart w:id="1" w:name="_Toc48466099"/>
-      <w:r>
+      <w:bookmarkEnd w:id="1"/>
+    </w:p>
+    <w:p>
+      <w:r>
+        <w:t>Le groupe commercial NutriFuture gère deux marques de produits alimentaires : Foodies997 et MirkaProShop.  Ces marques enregistrent toutes les commandes de produits par le biais de ses employés, commerciaux déployés géographiquement. En plus de ses commerciaux, chaque enseigne dispose d’un webshop proposant le même catalogue de produits que ceux proposés par les commerciaux. Le groupe souhaite pouvoir tirer de l’information de toutes les données. Il souhaiterait disposer d’un outil simple à utiliser qui permettrait d’obtenir des réponses rapidement à des questions précises. Il souhaiterait pouvoir analyser les données sur plusieurs axes, faire des recoupements.</w:t>
+      </w:r>
+    </w:p>
+    <w:p>
+      <w:r>
+        <w:t>Afin de répondre à la demande de ce groupe, la technologie ETL, mise en place avec ce document, permet de transformer la base de données relationnelle "Foodies997" en base de dimensionnelle. Cette nouvelle base de données comprend six tables représentant des dimensions (Customer, Date, Employee, Product, Shipper et Supplier) et une table de fait (Sale)</w:t>
+      </w:r>
+      <w:r>
+        <w:t>.</w:t>
+      </w:r>
+    </w:p>
+    <w:p>
+      <w:r>
+        <w:t>Le traitement débute par la suppression des données des différentes tables de la base de données dimensionnelle, ensuite les différentes dimensions sont remplies et enfin le fait.</w:t>
+      </w:r>
+      <w:r>
+        <w:br/>
+      </w:r>
+      <w:r>
+        <w:t>Toutes les erreurs</w:t>
+      </w:r>
+      <w:r>
+        <w:t xml:space="preserve"> sont envoyées dans des fichiers plats correspondant </w:t>
+      </w:r>
+      <w:r>
+        <w:t>aux dimensions respectives</w:t>
+      </w:r>
+      <w:r>
+        <w:t>.</w:t>
+      </w:r>
+    </w:p>
+    <w:p>
+      <w:pPr>
+        <w:pStyle w:val="Titre1"/>
+      </w:pPr>
+      <w:bookmarkStart w:id="2" w:name="_Toc48682927"/>
+      <w:r>
+        <w:lastRenderedPageBreak/>
         <w:t>Diagrammes</w:t>
       </w:r>
-      <w:bookmarkEnd w:id="1"/>
-    </w:p>
-    <w:p>
-      <w:pPr>
-        <w:pStyle w:val="Heading2"/>
-      </w:pPr>
-      <w:bookmarkStart w:id="2" w:name="_Toc48466100"/>
+      <w:bookmarkEnd w:id="2"/>
+    </w:p>
+    <w:p>
+      <w:pPr>
+        <w:pStyle w:val="Titre2"/>
+      </w:pPr>
+      <w:bookmarkStart w:id="3" w:name="_Toc48682928"/>
       <w:r>
         <w:rPr>
           <w:noProof/>
@@ -1703,7 +1672,7 @@
                     <pic:cNvPicPr/>
                   </pic:nvPicPr>
                   <pic:blipFill>
-                    <a:blip r:embed="rId9" cstate="print">
+                    <a:blip r:embed="rId16" cstate="print">
                       <a:extLst>
                         <a:ext uri="{28A0092B-C50C-407E-A947-70E740481C1C}">
                           <a14:useLocalDpi xmlns:a14="http://schemas.microsoft.com/office/drawing/2010/main" val="0"/>
@@ -1738,7 +1707,7 @@
       <w:r>
         <w:t>Diagramme de la base de données source</w:t>
       </w:r>
-      <w:bookmarkEnd w:id="2"/>
+      <w:bookmarkEnd w:id="3"/>
     </w:p>
     <w:p/>
     <w:p>
@@ -1750,15 +1719,15 @@
           <w:szCs w:val="26"/>
         </w:rPr>
       </w:pPr>
-      <w:bookmarkStart w:id="3" w:name="_Toc48466101"/>
       <w:r>
         <w:br w:type="page"/>
       </w:r>
     </w:p>
     <w:p>
       <w:pPr>
-        <w:pStyle w:val="Heading2"/>
-      </w:pPr>
+        <w:pStyle w:val="Titre2"/>
+      </w:pPr>
+      <w:bookmarkStart w:id="4" w:name="_Toc48682929"/>
       <w:r>
         <w:rPr>
           <w:noProof/>
@@ -1788,7 +1757,7 @@
                     <pic:cNvPicPr/>
                   </pic:nvPicPr>
                   <pic:blipFill>
-                    <a:blip r:embed="rId10">
+                    <a:blip r:embed="rId17">
                       <a:extLst>
                         <a:ext uri="{28A0092B-C50C-407E-A947-70E740481C1C}">
                           <a14:useLocalDpi xmlns:a14="http://schemas.microsoft.com/office/drawing/2010/main" val="0"/>
@@ -1817,29 +1786,35 @@
       <w:r>
         <w:t>Diagramme de la base de données dimensionnelle</w:t>
       </w:r>
-      <w:bookmarkStart w:id="4" w:name="_GoBack"/>
-      <w:bookmarkEnd w:id="3"/>
       <w:bookmarkEnd w:id="4"/>
     </w:p>
     <w:p/>
     <w:p/>
     <w:p>
       <w:pPr>
-        <w:pStyle w:val="Heading1"/>
-      </w:pPr>
-      <w:bookmarkStart w:id="5" w:name="_Toc48466102"/>
+        <w:pStyle w:val="Titre1"/>
+      </w:pPr>
+      <w:bookmarkStart w:id="5" w:name="_Toc48682930"/>
       <w:r>
         <w:lastRenderedPageBreak/>
         <w:t>Granularité de la table de faits</w:t>
       </w:r>
       <w:bookmarkEnd w:id="5"/>
     </w:p>
-    <w:p/>
-    <w:p>
-      <w:pPr>
-        <w:pStyle w:val="Heading1"/>
-      </w:pPr>
-      <w:bookmarkStart w:id="6" w:name="_Toc48466103"/>
+    <w:p>
+      <w:r>
+        <w:t>Afin d’obtenir la meilleure précision possible, la granularité a été choisie au niveau de la ligne de commande (Order Details).</w:t>
+      </w:r>
+      <w:r>
+        <w:br/>
+        <w:t>Ceci afin de permettre à l’utilisateur métier de creuser les données le plus loin possible (drill down).</w:t>
+      </w:r>
+    </w:p>
+    <w:p>
+      <w:pPr>
+        <w:pStyle w:val="Titre1"/>
+      </w:pPr>
+      <w:bookmarkStart w:id="6" w:name="_Toc48682931"/>
       <w:r>
         <w:t>Justification des choix</w:t>
       </w:r>
@@ -1847,26 +1822,65 @@
     </w:p>
     <w:p>
       <w:pPr>
-        <w:pStyle w:val="Heading2"/>
-      </w:pPr>
-      <w:bookmarkStart w:id="7" w:name="_Toc48466104"/>
+        <w:pStyle w:val="Titre2"/>
+      </w:pPr>
+      <w:bookmarkStart w:id="7" w:name="_Toc48682932"/>
       <w:r>
         <w:t>Clés primaires du modèle DWH</w:t>
       </w:r>
       <w:bookmarkEnd w:id="7"/>
     </w:p>
-    <w:p/>
-    <w:p>
-      <w:pPr>
-        <w:pStyle w:val="Heading2"/>
-      </w:pPr>
-      <w:bookmarkStart w:id="8" w:name="_Toc48466105"/>
+    <w:p>
+      <w:r>
+        <w:t>Afin que la base de données dimensionnelle soit indépendante de/des base(s) de données source(s), des clés primaires auto-incrémentés</w:t>
+      </w:r>
+      <w:r>
+        <w:t xml:space="preserve"> (Surogate Keys)</w:t>
+      </w:r>
+      <w:r>
+        <w:t xml:space="preserve"> sont attribué à chaque table. </w:t>
+      </w:r>
+      <w:r>
+        <w:br/>
+        <w:t xml:space="preserve">De cette manière, si des enregistrements proviennent de </w:t>
+      </w:r>
+      <w:r>
+        <w:t>différentes bases</w:t>
+      </w:r>
+      <w:r>
+        <w:t xml:space="preserve"> de données (tel que </w:t>
+      </w:r>
+      <w:r>
+        <w:t>Foodies997 et MirkaProShop</w:t>
+      </w:r>
+      <w:r>
+        <w:t xml:space="preserve">), les identifiants originaux </w:t>
+      </w:r>
+      <w:r>
+        <w:t>des différentes tables</w:t>
+      </w:r>
+      <w:r>
+        <w:t xml:space="preserve"> ne pourront entrer en collisions ou même posé problèmes </w:t>
+      </w:r>
+      <w:r>
+        <w:t>s’ils changes de structures selon l’origine.</w:t>
+      </w:r>
+      <w:r>
+        <w:br/>
+        <w:t>Les identifiants artificiels sont de types entiers pour des raison de performances. À l’exception de la table DimDate qui utilise un identifiant naturel de type entier représentant la date au format 'YYYYMMDD' pour des raisons de stockage et de duplications.</w:t>
+      </w:r>
+    </w:p>
+    <w:p>
+      <w:pPr>
+        <w:pStyle w:val="Titre2"/>
+      </w:pPr>
+      <w:bookmarkStart w:id="8" w:name="_Toc48682933"/>
       <w:r>
         <w:t xml:space="preserve">Modélisation des dimensions </w:t>
       </w:r>
       <w:r>
         <w:rPr>
-          <w:rStyle w:val="Heading2Char"/>
+          <w:rStyle w:val="Titre2Car"/>
         </w:rPr>
         <w:t>et</w:t>
       </w:r>
@@ -1877,33 +1891,153 @@
     </w:p>
     <w:p>
       <w:r>
-        <w:t>Le modèle en étoile a été choisi car très simple.</w:t>
-      </w:r>
-    </w:p>
-    <w:p/>
-    <w:p>
-      <w:pPr>
-        <w:pStyle w:val="Heading1"/>
-      </w:pPr>
-      <w:bookmarkStart w:id="9" w:name="_Toc48466107"/>
-      <w:r>
+        <w:t xml:space="preserve">Le modèle en étoile a été choisi car </w:t>
+      </w:r>
+      <w:r>
+        <w:t>il permet de simplifier la modélisation</w:t>
+      </w:r>
+      <w:r>
+        <w:t>,</w:t>
+      </w:r>
+      <w:r>
+        <w:t xml:space="preserve"> de la rendre plus compréhensible par un utilisateur métier</w:t>
+      </w:r>
+      <w:r>
+        <w:t xml:space="preserve"> et améliore la performance des requêtes en lecture</w:t>
+      </w:r>
+      <w:r>
+        <w:t>.</w:t>
+      </w:r>
+    </w:p>
+    <w:p>
+      <w:r>
+        <w:t>Les champs dimensions reprennent, à quelques exceptions près listées ci-après, les champs de leurs tables d’origines respectives.</w:t>
+      </w:r>
+    </w:p>
+    <w:p>
+      <w:r>
+        <w:t>Exceptions :</w:t>
+      </w:r>
+    </w:p>
+    <w:p>
+      <w:pPr>
+        <w:pStyle w:val="Paragraphedeliste"/>
+        <w:numPr>
+          <w:ilvl w:val="0"/>
+          <w:numId w:val="2"/>
+        </w:numPr>
+      </w:pPr>
+      <w:r>
+        <w:t>La dimension "DimShipper" reprend les champs de la table d’origine "Shipper" et certains champs de la table "Order"</w:t>
+      </w:r>
+    </w:p>
+    <w:p>
+      <w:pPr>
+        <w:pStyle w:val="Paragraphedeliste"/>
+        <w:numPr>
+          <w:ilvl w:val="0"/>
+          <w:numId w:val="2"/>
+        </w:numPr>
+      </w:pPr>
+      <w:r>
+        <w:t>Les champs se terminant par "&lt;préfixe&gt;_EN" reprennent les champs (préfixes) de tables d’origines.</w:t>
+      </w:r>
+    </w:p>
+    <w:p>
+      <w:pPr>
+        <w:pStyle w:val="Paragraphedeliste"/>
+        <w:numPr>
+          <w:ilvl w:val="0"/>
+          <w:numId w:val="2"/>
+        </w:numPr>
+      </w:pPr>
+      <w:r>
+        <w:t>La dimension "DimDate" reprend les informations concernant un jour. Elle ne provient pas d’une table dans la base de données d’origine. Sa granularité s’arrête au jour. L’enregistrement du 01/01/1900 identifie les enregistrements sans valeur pour la date.</w:t>
+      </w:r>
+    </w:p>
+    <w:p>
+      <w:pPr>
+        <w:pStyle w:val="Paragraphedeliste"/>
+        <w:numPr>
+          <w:ilvl w:val="0"/>
+          <w:numId w:val="2"/>
+        </w:numPr>
+      </w:pPr>
+      <w:r>
+        <w:t xml:space="preserve">Le fait "FactSale" reprend les champs de la table d’origine "Order Detail" </w:t>
+      </w:r>
+      <w:r>
+        <w:t>avec les Foreign Key (FK) correspondant aux différentes dimensions qui lui sont rattachées.</w:t>
+      </w:r>
+    </w:p>
+    <w:p>
+      <w:pPr>
+        <w:pStyle w:val="Titre1"/>
+      </w:pPr>
+      <w:bookmarkStart w:id="9" w:name="_Toc48682934"/>
+      <w:r>
+        <w:lastRenderedPageBreak/>
         <w:t>Limites rencontrées</w:t>
       </w:r>
       <w:bookmarkEnd w:id="9"/>
     </w:p>
-    <w:p/>
-    <w:p>
-      <w:pPr>
-        <w:pStyle w:val="Heading1"/>
-      </w:pPr>
-      <w:bookmarkStart w:id="10" w:name="_Toc48466108"/>
+    <w:p>
+      <w:r>
+        <w:t>Ne disposant pas des traductions nécessaires à l’internationalisation, cette base de données dimensionnelle dispose déjà des champs en plusieurs langue, mais manque d’informations pour alimenter les champs spécifiques au français, identifié "&lt;préfixe&gt;_FR".</w:t>
+      </w:r>
+    </w:p>
+    <w:p>
+      <w:r>
+        <w:t>Il est impossible, avec les données actuelles, de répondre à la question suivante : "Les points de vente disposant d’une grande superficie de vente vendent-ils plus de produits que les autres ?". Aucune des tables de la base de données d’origine ne contient d’information sur la superficie d’un point de vente.</w:t>
+      </w:r>
+    </w:p>
+    <w:p>
+      <w:r>
+        <w:t>Étant donné la granularité journalière de la dimension "DimDate", il n’est pas possible d’</w:t>
+      </w:r>
+      <w:r>
+        <w:t>évaluer</w:t>
+      </w:r>
+      <w:r>
+        <w:t xml:space="preserve"> </w:t>
+      </w:r>
+      <w:r>
+        <w:t>quelles heures</w:t>
+      </w:r>
+      <w:r>
+        <w:t xml:space="preserve"> d’une journée sont les plus productives. L’ajout d’une dimension "DimHeure" ne permettrait pas non plus d’y répondre, l</w:t>
+      </w:r>
+      <w:r>
+        <w:t>a précision d</w:t>
+      </w:r>
+      <w:r>
+        <w:t xml:space="preserve">es informations de la table d’origine "Order" </w:t>
+      </w:r>
+      <w:r>
+        <w:t>se limite à la date.</w:t>
+      </w:r>
+    </w:p>
+    <w:p>
+      <w:pPr>
+        <w:pStyle w:val="Titre1"/>
+      </w:pPr>
+      <w:bookmarkStart w:id="10" w:name="_Toc48682935"/>
       <w:r>
         <w:t>Stratégie d’exécution</w:t>
       </w:r>
       <w:bookmarkEnd w:id="10"/>
     </w:p>
+    <w:p>
+      <w:r>
+        <w:t>La procédure d’exécution de l’ETL commence par vider entièrement les différentes tables de la base de données dimensionnelle, ensuite chaque dimension est remplie via les données de la table d’origine. De ce fait, même si un crash survient durant l’exécution de l’ETL, le simple redémarrage suffit à recharger entièrement le Dataware House (DWH).</w:t>
+      </w:r>
+      <w:r>
+        <w:br/>
+        <w:t>Les différentes erreurs rencontrées durant le traitement sont redirigées vers des fichiers plats au formats "Fichier erreurs &lt;tableDimensionConcernée&gt;.txt". Cette redirection permet la continuité du traitement même si une erreur survient.</w:t>
+      </w:r>
+    </w:p>
     <w:sectPr>
-      <w:footerReference w:type="default" r:id="rId11"/>
+      <w:footerReference w:type="first" r:id="rId18"/>
       <w:pgSz w:w="11906" w:h="16838"/>
       <w:pgMar w:top="1417" w:right="1417" w:bottom="1417" w:left="1417" w:header="708" w:footer="708" w:gutter="0"/>
       <w:cols w:space="708"/>
@@ -1940,6 +2074,16 @@
 </file>
 
 <file path=word/footer1.xml><?xml version="1.0" encoding="utf-8"?>
+<w:ftr xmlns:wpc="http://schemas.microsoft.com/office/word/2010/wordprocessingCanvas" xmlns:cx="http://schemas.microsoft.com/office/drawing/2014/chartex" xmlns:cx1="http://schemas.microsoft.com/office/drawing/2015/9/8/chartex" xmlns:cx2="http://schemas.microsoft.com/office/drawing/2015/10/21/chartex" xmlns:cx3="http://schemas.microsoft.com/office/drawing/2016/5/9/chartex" xmlns:cx4="http://schemas.microsoft.com/office/drawing/2016/5/10/chartex" xmlns:cx5="http://schemas.microsoft.com/office/drawing/2016/5/11/chartex" xmlns:cx6="http://schemas.microsoft.com/office/drawing/2016/5/12/chartex" xmlns:cx7="http://schemas.microsoft.com/office/drawing/2016/5/13/chartex" xmlns:cx8="http://schemas.microsoft.com/office/drawing/2016/5/14/chartex" xmlns:mc="http://schemas.openxmlformats.org/markup-compatibility/2006" xmlns:aink="http://schemas.microsoft.com/office/drawing/2016/ink" xmlns:am3d="http://schemas.microsoft.com/office/drawing/2017/model3d" xmlns:o="urn:schemas-microsoft-com:office:office" xmlns:r="http://schemas.openxmlformats.org/officeDocument/2006/relationships" xmlns:m="http://schemas.openxmlformats.org/officeDocument/2006/math" xmlns:v="urn:schemas-microsoft-com:vml" xmlns:wp14="http://schemas.microsoft.com/office/word/2010/wordprocessingDrawing" xmlns:wp="http://schemas.openxmlformats.org/drawingml/2006/wordprocessingDrawing" xmlns:w10="urn:schemas-microsoft-com:office:word" xmlns:w="http://schemas.openxmlformats.org/wordprocessingml/2006/main" xmlns:w14="http://schemas.microsoft.com/office/word/2010/wordml" xmlns:w15="http://schemas.microsoft.com/office/word/2012/wordml" xmlns:w16cid="http://schemas.microsoft.com/office/word/2016/wordml/cid" xmlns:w16se="http://schemas.microsoft.com/office/word/2015/wordml/symex" xmlns:wpg="http://schemas.microsoft.com/office/word/2010/wordprocessingGroup" xmlns:wpi="http://schemas.microsoft.com/office/word/2010/wordprocessingInk" xmlns:wne="http://schemas.microsoft.com/office/word/2006/wordml" xmlns:wps="http://schemas.microsoft.com/office/word/2010/wordprocessingShape" mc:Ignorable="w14 w15 w16se w16cid wp14">
+  <w:p>
+    <w:pPr>
+      <w:pStyle w:val="Pieddepage"/>
+    </w:pPr>
+  </w:p>
+</w:ftr>
+</file>
+
+<file path=word/footer2.xml><?xml version="1.0" encoding="utf-8"?>
 <w:ftr xmlns:wpc="http://schemas.microsoft.com/office/word/2010/wordprocessingCanvas" xmlns:cx="http://schemas.microsoft.com/office/drawing/2014/chartex" xmlns:cx1="http://schemas.microsoft.com/office/drawing/2015/9/8/chartex" xmlns:cx2="http://schemas.microsoft.com/office/drawing/2015/10/21/chartex" xmlns:cx3="http://schemas.microsoft.com/office/drawing/2016/5/9/chartex" xmlns:cx4="http://schemas.microsoft.com/office/drawing/2016/5/10/chartex" xmlns:cx5="http://schemas.microsoft.com/office/drawing/2016/5/11/chartex" xmlns:cx6="http://schemas.microsoft.com/office/drawing/2016/5/12/chartex" xmlns:cx7="http://schemas.microsoft.com/office/drawing/2016/5/13/chartex" xmlns:cx8="http://schemas.microsoft.com/office/drawing/2016/5/14/chartex" xmlns:mc="http://schemas.openxmlformats.org/markup-compatibility/2006" xmlns:aink="http://schemas.microsoft.com/office/drawing/2016/ink" xmlns:am3d="http://schemas.microsoft.com/office/drawing/2017/model3d" xmlns:o="urn:schemas-microsoft-com:office:office" xmlns:r="http://schemas.openxmlformats.org/officeDocument/2006/relationships" xmlns:m="http://schemas.openxmlformats.org/officeDocument/2006/math" xmlns:v="urn:schemas-microsoft-com:vml" xmlns:wp14="http://schemas.microsoft.com/office/word/2010/wordprocessingDrawing" xmlns:wp="http://schemas.openxmlformats.org/drawingml/2006/wordprocessingDrawing" xmlns:w10="urn:schemas-microsoft-com:office:word" xmlns:w="http://schemas.openxmlformats.org/wordprocessingml/2006/main" xmlns:w14="http://schemas.microsoft.com/office/word/2010/wordml" xmlns:w15="http://schemas.microsoft.com/office/word/2012/wordml" xmlns:w16cid="http://schemas.microsoft.com/office/word/2016/wordml/cid" xmlns:w16se="http://schemas.microsoft.com/office/word/2015/wordml/symex" xmlns:wpg="http://schemas.microsoft.com/office/word/2010/wordprocessingGroup" xmlns:wpi="http://schemas.microsoft.com/office/word/2010/wordprocessingInk" xmlns:wne="http://schemas.microsoft.com/office/word/2006/wordml" xmlns:wps="http://schemas.microsoft.com/office/word/2010/wordprocessingShape" mc:Ignorable="w14 w15 w16se w16cid wp14">
   <w:sdt>
     <w:sdtPr>
@@ -1957,7 +2101,7 @@
     <w:sdtContent>
       <w:p>
         <w:pPr>
-          <w:pStyle w:val="Footer"/>
+          <w:pStyle w:val="Pieddepage"/>
           <w:jc w:val="right"/>
         </w:pPr>
         <w:r>
@@ -1986,7 +2130,39 @@
   </w:sdt>
   <w:p>
     <w:pPr>
-      <w:pStyle w:val="Footer"/>
+      <w:pStyle w:val="Pieddepage"/>
+    </w:pPr>
+  </w:p>
+</w:ftr>
+</file>
+
+<file path=word/footer3.xml><?xml version="1.0" encoding="utf-8"?>
+<w:ftr xmlns:wpc="http://schemas.microsoft.com/office/word/2010/wordprocessingCanvas" xmlns:cx="http://schemas.microsoft.com/office/drawing/2014/chartex" xmlns:cx1="http://schemas.microsoft.com/office/drawing/2015/9/8/chartex" xmlns:cx2="http://schemas.microsoft.com/office/drawing/2015/10/21/chartex" xmlns:cx3="http://schemas.microsoft.com/office/drawing/2016/5/9/chartex" xmlns:cx4="http://schemas.microsoft.com/office/drawing/2016/5/10/chartex" xmlns:cx5="http://schemas.microsoft.com/office/drawing/2016/5/11/chartex" xmlns:cx6="http://schemas.microsoft.com/office/drawing/2016/5/12/chartex" xmlns:cx7="http://schemas.microsoft.com/office/drawing/2016/5/13/chartex" xmlns:cx8="http://schemas.microsoft.com/office/drawing/2016/5/14/chartex" xmlns:mc="http://schemas.openxmlformats.org/markup-compatibility/2006" xmlns:aink="http://schemas.microsoft.com/office/drawing/2016/ink" xmlns:am3d="http://schemas.microsoft.com/office/drawing/2017/model3d" xmlns:o="urn:schemas-microsoft-com:office:office" xmlns:r="http://schemas.openxmlformats.org/officeDocument/2006/relationships" xmlns:m="http://schemas.openxmlformats.org/officeDocument/2006/math" xmlns:v="urn:schemas-microsoft-com:vml" xmlns:wp14="http://schemas.microsoft.com/office/word/2010/wordprocessingDrawing" xmlns:wp="http://schemas.openxmlformats.org/drawingml/2006/wordprocessingDrawing" xmlns:w10="urn:schemas-microsoft-com:office:word" xmlns:w="http://schemas.openxmlformats.org/wordprocessingml/2006/main" xmlns:w14="http://schemas.microsoft.com/office/word/2010/wordml" xmlns:w15="http://schemas.microsoft.com/office/word/2012/wordml" xmlns:w16cid="http://schemas.microsoft.com/office/word/2016/wordml/cid" xmlns:w16se="http://schemas.microsoft.com/office/word/2015/wordml/symex" xmlns:wpg="http://schemas.microsoft.com/office/word/2010/wordprocessingGroup" xmlns:wpi="http://schemas.microsoft.com/office/word/2010/wordprocessingInk" xmlns:wne="http://schemas.microsoft.com/office/word/2006/wordml" xmlns:wps="http://schemas.microsoft.com/office/word/2010/wordprocessingShape" mc:Ignorable="w14 w15 w16se w16cid wp14">
+  <w:p>
+    <w:pPr>
+      <w:pStyle w:val="Pieddepage"/>
+    </w:pPr>
+    <w:bookmarkStart w:id="0" w:name="_GoBack"/>
+    <w:bookmarkEnd w:id="0"/>
+  </w:p>
+</w:ftr>
+</file>
+
+<file path=word/footer4.xml><?xml version="1.0" encoding="utf-8"?>
+<w:ftr xmlns:wpc="http://schemas.microsoft.com/office/word/2010/wordprocessingCanvas" xmlns:cx="http://schemas.microsoft.com/office/drawing/2014/chartex" xmlns:cx1="http://schemas.microsoft.com/office/drawing/2015/9/8/chartex" xmlns:cx2="http://schemas.microsoft.com/office/drawing/2015/10/21/chartex" xmlns:cx3="http://schemas.microsoft.com/office/drawing/2016/5/9/chartex" xmlns:cx4="http://schemas.microsoft.com/office/drawing/2016/5/10/chartex" xmlns:cx5="http://schemas.microsoft.com/office/drawing/2016/5/11/chartex" xmlns:cx6="http://schemas.microsoft.com/office/drawing/2016/5/12/chartex" xmlns:cx7="http://schemas.microsoft.com/office/drawing/2016/5/13/chartex" xmlns:cx8="http://schemas.microsoft.com/office/drawing/2016/5/14/chartex" xmlns:mc="http://schemas.openxmlformats.org/markup-compatibility/2006" xmlns:aink="http://schemas.microsoft.com/office/drawing/2016/ink" xmlns:am3d="http://schemas.microsoft.com/office/drawing/2017/model3d" xmlns:o="urn:schemas-microsoft-com:office:office" xmlns:r="http://schemas.openxmlformats.org/officeDocument/2006/relationships" xmlns:m="http://schemas.openxmlformats.org/officeDocument/2006/math" xmlns:v="urn:schemas-microsoft-com:vml" xmlns:wp14="http://schemas.microsoft.com/office/word/2010/wordprocessingDrawing" xmlns:wp="http://schemas.openxmlformats.org/drawingml/2006/wordprocessingDrawing" xmlns:w10="urn:schemas-microsoft-com:office:word" xmlns:w="http://schemas.openxmlformats.org/wordprocessingml/2006/main" xmlns:w14="http://schemas.microsoft.com/office/word/2010/wordml" xmlns:w15="http://schemas.microsoft.com/office/word/2012/wordml" xmlns:w16cid="http://schemas.microsoft.com/office/word/2016/wordml/cid" xmlns:w16se="http://schemas.microsoft.com/office/word/2015/wordml/symex" xmlns:wpg="http://schemas.microsoft.com/office/word/2010/wordprocessingGroup" xmlns:wpi="http://schemas.microsoft.com/office/word/2010/wordprocessingInk" xmlns:wne="http://schemas.microsoft.com/office/word/2006/wordml" xmlns:wps="http://schemas.microsoft.com/office/word/2010/wordprocessingShape" mc:Ignorable="w14 w15 w16se w16cid wp14">
+  <w:p>
+    <w:pPr>
+      <w:pStyle w:val="Pieddepage"/>
+    </w:pPr>
+  </w:p>
+</w:ftr>
+</file>
+
+<file path=word/footer5.xml><?xml version="1.0" encoding="utf-8"?>
+<w:ftr xmlns:wpc="http://schemas.microsoft.com/office/word/2010/wordprocessingCanvas" xmlns:cx="http://schemas.microsoft.com/office/drawing/2014/chartex" xmlns:cx1="http://schemas.microsoft.com/office/drawing/2015/9/8/chartex" xmlns:cx2="http://schemas.microsoft.com/office/drawing/2015/10/21/chartex" xmlns:cx3="http://schemas.microsoft.com/office/drawing/2016/5/9/chartex" xmlns:cx4="http://schemas.microsoft.com/office/drawing/2016/5/10/chartex" xmlns:cx5="http://schemas.microsoft.com/office/drawing/2016/5/11/chartex" xmlns:cx6="http://schemas.microsoft.com/office/drawing/2016/5/12/chartex" xmlns:cx7="http://schemas.microsoft.com/office/drawing/2016/5/13/chartex" xmlns:cx8="http://schemas.microsoft.com/office/drawing/2016/5/14/chartex" xmlns:mc="http://schemas.openxmlformats.org/markup-compatibility/2006" xmlns:aink="http://schemas.microsoft.com/office/drawing/2016/ink" xmlns:am3d="http://schemas.microsoft.com/office/drawing/2017/model3d" xmlns:o="urn:schemas-microsoft-com:office:office" xmlns:r="http://schemas.openxmlformats.org/officeDocument/2006/relationships" xmlns:m="http://schemas.openxmlformats.org/officeDocument/2006/math" xmlns:v="urn:schemas-microsoft-com:vml" xmlns:wp14="http://schemas.microsoft.com/office/word/2010/wordprocessingDrawing" xmlns:wp="http://schemas.openxmlformats.org/drawingml/2006/wordprocessingDrawing" xmlns:w10="urn:schemas-microsoft-com:office:word" xmlns:w="http://schemas.openxmlformats.org/wordprocessingml/2006/main" xmlns:w14="http://schemas.microsoft.com/office/word/2010/wordml" xmlns:w15="http://schemas.microsoft.com/office/word/2012/wordml" xmlns:w16cid="http://schemas.microsoft.com/office/word/2016/wordml/cid" xmlns:w16se="http://schemas.microsoft.com/office/word/2015/wordml/symex" xmlns:wpg="http://schemas.microsoft.com/office/word/2010/wordprocessingGroup" xmlns:wpi="http://schemas.microsoft.com/office/word/2010/wordprocessingInk" xmlns:wne="http://schemas.microsoft.com/office/word/2006/wordml" xmlns:wps="http://schemas.microsoft.com/office/word/2010/wordprocessingShape" mc:Ignorable="w14 w15 w16se w16cid wp14">
+  <w:p>
+    <w:pPr>
+      <w:pStyle w:val="Pieddepage"/>
     </w:pPr>
   </w:p>
 </w:ftr>
@@ -2017,9 +2193,152 @@
 </w:footnotes>
 </file>
 
+<file path=word/header1.xml><?xml version="1.0" encoding="utf-8"?>
+<w:hdr xmlns:wpc="http://schemas.microsoft.com/office/word/2010/wordprocessingCanvas" xmlns:cx="http://schemas.microsoft.com/office/drawing/2014/chartex" xmlns:cx1="http://schemas.microsoft.com/office/drawing/2015/9/8/chartex" xmlns:cx2="http://schemas.microsoft.com/office/drawing/2015/10/21/chartex" xmlns:cx3="http://schemas.microsoft.com/office/drawing/2016/5/9/chartex" xmlns:cx4="http://schemas.microsoft.com/office/drawing/2016/5/10/chartex" xmlns:cx5="http://schemas.microsoft.com/office/drawing/2016/5/11/chartex" xmlns:cx6="http://schemas.microsoft.com/office/drawing/2016/5/12/chartex" xmlns:cx7="http://schemas.microsoft.com/office/drawing/2016/5/13/chartex" xmlns:cx8="http://schemas.microsoft.com/office/drawing/2016/5/14/chartex" xmlns:mc="http://schemas.openxmlformats.org/markup-compatibility/2006" xmlns:aink="http://schemas.microsoft.com/office/drawing/2016/ink" xmlns:am3d="http://schemas.microsoft.com/office/drawing/2017/model3d" xmlns:o="urn:schemas-microsoft-com:office:office" xmlns:r="http://schemas.openxmlformats.org/officeDocument/2006/relationships" xmlns:m="http://schemas.openxmlformats.org/officeDocument/2006/math" xmlns:v="urn:schemas-microsoft-com:vml" xmlns:wp14="http://schemas.microsoft.com/office/word/2010/wordprocessingDrawing" xmlns:wp="http://schemas.openxmlformats.org/drawingml/2006/wordprocessingDrawing" xmlns:w10="urn:schemas-microsoft-com:office:word" xmlns:w="http://schemas.openxmlformats.org/wordprocessingml/2006/main" xmlns:w14="http://schemas.microsoft.com/office/word/2010/wordml" xmlns:w15="http://schemas.microsoft.com/office/word/2012/wordml" xmlns:w16cid="http://schemas.microsoft.com/office/word/2016/wordml/cid" xmlns:w16se="http://schemas.microsoft.com/office/word/2015/wordml/symex" xmlns:wpg="http://schemas.microsoft.com/office/word/2010/wordprocessingGroup" xmlns:wpi="http://schemas.microsoft.com/office/word/2010/wordprocessingInk" xmlns:wne="http://schemas.microsoft.com/office/word/2006/wordml" xmlns:wps="http://schemas.microsoft.com/office/word/2010/wordprocessingShape" mc:Ignorable="w14 w15 w16se w16cid wp14">
+  <w:p>
+    <w:pPr>
+      <w:pStyle w:val="En-tte"/>
+    </w:pPr>
+  </w:p>
+</w:hdr>
+</file>
+
+<file path=word/header2.xml><?xml version="1.0" encoding="utf-8"?>
+<w:hdr xmlns:wpc="http://schemas.microsoft.com/office/word/2010/wordprocessingCanvas" xmlns:cx="http://schemas.microsoft.com/office/drawing/2014/chartex" xmlns:cx1="http://schemas.microsoft.com/office/drawing/2015/9/8/chartex" xmlns:cx2="http://schemas.microsoft.com/office/drawing/2015/10/21/chartex" xmlns:cx3="http://schemas.microsoft.com/office/drawing/2016/5/9/chartex" xmlns:cx4="http://schemas.microsoft.com/office/drawing/2016/5/10/chartex" xmlns:cx5="http://schemas.microsoft.com/office/drawing/2016/5/11/chartex" xmlns:cx6="http://schemas.microsoft.com/office/drawing/2016/5/12/chartex" xmlns:cx7="http://schemas.microsoft.com/office/drawing/2016/5/13/chartex" xmlns:cx8="http://schemas.microsoft.com/office/drawing/2016/5/14/chartex" xmlns:mc="http://schemas.openxmlformats.org/markup-compatibility/2006" xmlns:aink="http://schemas.microsoft.com/office/drawing/2016/ink" xmlns:am3d="http://schemas.microsoft.com/office/drawing/2017/model3d" xmlns:o="urn:schemas-microsoft-com:office:office" xmlns:r="http://schemas.openxmlformats.org/officeDocument/2006/relationships" xmlns:m="http://schemas.openxmlformats.org/officeDocument/2006/math" xmlns:v="urn:schemas-microsoft-com:vml" xmlns:wp14="http://schemas.microsoft.com/office/word/2010/wordprocessingDrawing" xmlns:wp="http://schemas.openxmlformats.org/drawingml/2006/wordprocessingDrawing" xmlns:w10="urn:schemas-microsoft-com:office:word" xmlns:w="http://schemas.openxmlformats.org/wordprocessingml/2006/main" xmlns:w14="http://schemas.microsoft.com/office/word/2010/wordml" xmlns:w15="http://schemas.microsoft.com/office/word/2012/wordml" xmlns:w16cid="http://schemas.microsoft.com/office/word/2016/wordml/cid" xmlns:w16se="http://schemas.microsoft.com/office/word/2015/wordml/symex" xmlns:wpg="http://schemas.microsoft.com/office/word/2010/wordprocessingGroup" xmlns:wpi="http://schemas.microsoft.com/office/word/2010/wordprocessingInk" xmlns:wne="http://schemas.microsoft.com/office/word/2006/wordml" xmlns:wps="http://schemas.microsoft.com/office/word/2010/wordprocessingShape" mc:Ignorable="w14 w15 w16se w16cid wp14">
+  <w:p>
+    <w:pPr>
+      <w:pStyle w:val="En-tte"/>
+    </w:pPr>
+  </w:p>
+</w:hdr>
+</file>
+
+<file path=word/header3.xml><?xml version="1.0" encoding="utf-8"?>
+<w:hdr xmlns:wpc="http://schemas.microsoft.com/office/word/2010/wordprocessingCanvas" xmlns:cx="http://schemas.microsoft.com/office/drawing/2014/chartex" xmlns:cx1="http://schemas.microsoft.com/office/drawing/2015/9/8/chartex" xmlns:cx2="http://schemas.microsoft.com/office/drawing/2015/10/21/chartex" xmlns:cx3="http://schemas.microsoft.com/office/drawing/2016/5/9/chartex" xmlns:cx4="http://schemas.microsoft.com/office/drawing/2016/5/10/chartex" xmlns:cx5="http://schemas.microsoft.com/office/drawing/2016/5/11/chartex" xmlns:cx6="http://schemas.microsoft.com/office/drawing/2016/5/12/chartex" xmlns:cx7="http://schemas.microsoft.com/office/drawing/2016/5/13/chartex" xmlns:cx8="http://schemas.microsoft.com/office/drawing/2016/5/14/chartex" xmlns:mc="http://schemas.openxmlformats.org/markup-compatibility/2006" xmlns:aink="http://schemas.microsoft.com/office/drawing/2016/ink" xmlns:am3d="http://schemas.microsoft.com/office/drawing/2017/model3d" xmlns:o="urn:schemas-microsoft-com:office:office" xmlns:r="http://schemas.openxmlformats.org/officeDocument/2006/relationships" xmlns:m="http://schemas.openxmlformats.org/officeDocument/2006/math" xmlns:v="urn:schemas-microsoft-com:vml" xmlns:wp14="http://schemas.microsoft.com/office/word/2010/wordprocessingDrawing" xmlns:wp="http://schemas.openxmlformats.org/drawingml/2006/wordprocessingDrawing" xmlns:w10="urn:schemas-microsoft-com:office:word" xmlns:w="http://schemas.openxmlformats.org/wordprocessingml/2006/main" xmlns:w14="http://schemas.microsoft.com/office/word/2010/wordml" xmlns:w15="http://schemas.microsoft.com/office/word/2012/wordml" xmlns:w16cid="http://schemas.microsoft.com/office/word/2016/wordml/cid" xmlns:w16se="http://schemas.microsoft.com/office/word/2015/wordml/symex" xmlns:wpg="http://schemas.microsoft.com/office/word/2010/wordprocessingGroup" xmlns:wpi="http://schemas.microsoft.com/office/word/2010/wordprocessingInk" xmlns:wne="http://schemas.microsoft.com/office/word/2006/wordml" xmlns:wps="http://schemas.microsoft.com/office/word/2010/wordprocessingShape" mc:Ignorable="w14 w15 w16se w16cid wp14">
+  <w:p>
+    <w:pPr>
+      <w:pStyle w:val="En-tte"/>
+    </w:pPr>
+  </w:p>
+</w:hdr>
+</file>
+
 <file path=word/numbering.xml><?xml version="1.0" encoding="utf-8"?>
 <w:numbering xmlns:wpc="http://schemas.microsoft.com/office/word/2010/wordprocessingCanvas" xmlns:cx="http://schemas.microsoft.com/office/drawing/2014/chartex" xmlns:cx1="http://schemas.microsoft.com/office/drawing/2015/9/8/chartex" xmlns:cx2="http://schemas.microsoft.com/office/drawing/2015/10/21/chartex" xmlns:cx3="http://schemas.microsoft.com/office/drawing/2016/5/9/chartex" xmlns:cx4="http://schemas.microsoft.com/office/drawing/2016/5/10/chartex" xmlns:cx5="http://schemas.microsoft.com/office/drawing/2016/5/11/chartex" xmlns:cx6="http://schemas.microsoft.com/office/drawing/2016/5/12/chartex" xmlns:cx7="http://schemas.microsoft.com/office/drawing/2016/5/13/chartex" xmlns:cx8="http://schemas.microsoft.com/office/drawing/2016/5/14/chartex" xmlns:mc="http://schemas.openxmlformats.org/markup-compatibility/2006" xmlns:aink="http://schemas.microsoft.com/office/drawing/2016/ink" xmlns:am3d="http://schemas.microsoft.com/office/drawing/2017/model3d" xmlns:o="urn:schemas-microsoft-com:office:office" xmlns:r="http://schemas.openxmlformats.org/officeDocument/2006/relationships" xmlns:m="http://schemas.openxmlformats.org/officeDocument/2006/math" xmlns:v="urn:schemas-microsoft-com:vml" xmlns:wp14="http://schemas.microsoft.com/office/word/2010/wordprocessingDrawing" xmlns:wp="http://schemas.openxmlformats.org/drawingml/2006/wordprocessingDrawing" xmlns:w10="urn:schemas-microsoft-com:office:word" xmlns:w="http://schemas.openxmlformats.org/wordprocessingml/2006/main" xmlns:w14="http://schemas.microsoft.com/office/word/2010/wordml" xmlns:w15="http://schemas.microsoft.com/office/word/2012/wordml" xmlns:w16cid="http://schemas.microsoft.com/office/word/2016/wordml/cid" xmlns:w16se="http://schemas.microsoft.com/office/word/2015/wordml/symex" xmlns:wpg="http://schemas.microsoft.com/office/word/2010/wordprocessingGroup" xmlns:wpi="http://schemas.microsoft.com/office/word/2010/wordprocessingInk" xmlns:wne="http://schemas.microsoft.com/office/word/2006/wordml" xmlns:wps="http://schemas.microsoft.com/office/word/2010/wordprocessingShape" mc:Ignorable="w14 w15 w16se w16cid wp14">
   <w:abstractNum w:abstractNumId="0" w15:restartNumberingAfterBreak="0">
+    <w:nsid w:val="40356BAD"/>
+    <w:multiLevelType w:val="hybridMultilevel"/>
+    <w:tmpl w:val="32846B76"/>
+    <w:lvl w:ilvl="0" w:tplc="080C0001">
+      <w:start w:val="1"/>
+      <w:numFmt w:val="bullet"/>
+      <w:lvlText w:val=""/>
+      <w:lvlJc w:val="left"/>
+      <w:pPr>
+        <w:ind w:left="720" w:hanging="360"/>
+      </w:pPr>
+      <w:rPr>
+        <w:rFonts w:ascii="Symbol" w:hAnsi="Symbol" w:hint="default"/>
+      </w:rPr>
+    </w:lvl>
+    <w:lvl w:ilvl="1" w:tplc="080C0003" w:tentative="1">
+      <w:start w:val="1"/>
+      <w:numFmt w:val="bullet"/>
+      <w:lvlText w:val="o"/>
+      <w:lvlJc w:val="left"/>
+      <w:pPr>
+        <w:ind w:left="1440" w:hanging="360"/>
+      </w:pPr>
+      <w:rPr>
+        <w:rFonts w:ascii="Courier New" w:hAnsi="Courier New" w:cs="Courier New" w:hint="default"/>
+      </w:rPr>
+    </w:lvl>
+    <w:lvl w:ilvl="2" w:tplc="080C0005" w:tentative="1">
+      <w:start w:val="1"/>
+      <w:numFmt w:val="bullet"/>
+      <w:lvlText w:val=""/>
+      <w:lvlJc w:val="left"/>
+      <w:pPr>
+        <w:ind w:left="2160" w:hanging="360"/>
+      </w:pPr>
+      <w:rPr>
+        <w:rFonts w:ascii="Wingdings" w:hAnsi="Wingdings" w:hint="default"/>
+      </w:rPr>
+    </w:lvl>
+    <w:lvl w:ilvl="3" w:tplc="080C0001" w:tentative="1">
+      <w:start w:val="1"/>
+      <w:numFmt w:val="bullet"/>
+      <w:lvlText w:val=""/>
+      <w:lvlJc w:val="left"/>
+      <w:pPr>
+        <w:ind w:left="2880" w:hanging="360"/>
+      </w:pPr>
+      <w:rPr>
+        <w:rFonts w:ascii="Symbol" w:hAnsi="Symbol" w:hint="default"/>
+      </w:rPr>
+    </w:lvl>
+    <w:lvl w:ilvl="4" w:tplc="080C0003" w:tentative="1">
+      <w:start w:val="1"/>
+      <w:numFmt w:val="bullet"/>
+      <w:lvlText w:val="o"/>
+      <w:lvlJc w:val="left"/>
+      <w:pPr>
+        <w:ind w:left="3600" w:hanging="360"/>
+      </w:pPr>
+      <w:rPr>
+        <w:rFonts w:ascii="Courier New" w:hAnsi="Courier New" w:cs="Courier New" w:hint="default"/>
+      </w:rPr>
+    </w:lvl>
+    <w:lvl w:ilvl="5" w:tplc="080C0005" w:tentative="1">
+      <w:start w:val="1"/>
+      <w:numFmt w:val="bullet"/>
+      <w:lvlText w:val=""/>
+      <w:lvlJc w:val="left"/>
+      <w:pPr>
+        <w:ind w:left="4320" w:hanging="360"/>
+      </w:pPr>
+      <w:rPr>
+        <w:rFonts w:ascii="Wingdings" w:hAnsi="Wingdings" w:hint="default"/>
+      </w:rPr>
+    </w:lvl>
+    <w:lvl w:ilvl="6" w:tplc="080C0001" w:tentative="1">
+      <w:start w:val="1"/>
+      <w:numFmt w:val="bullet"/>
+      <w:lvlText w:val=""/>
+      <w:lvlJc w:val="left"/>
+      <w:pPr>
+        <w:ind w:left="5040" w:hanging="360"/>
+      </w:pPr>
+      <w:rPr>
+        <w:rFonts w:ascii="Symbol" w:hAnsi="Symbol" w:hint="default"/>
+      </w:rPr>
+    </w:lvl>
+    <w:lvl w:ilvl="7" w:tplc="080C0003" w:tentative="1">
+      <w:start w:val="1"/>
+      <w:numFmt w:val="bullet"/>
+      <w:lvlText w:val="o"/>
+      <w:lvlJc w:val="left"/>
+      <w:pPr>
+        <w:ind w:left="5760" w:hanging="360"/>
+      </w:pPr>
+      <w:rPr>
+        <w:rFonts w:ascii="Courier New" w:hAnsi="Courier New" w:cs="Courier New" w:hint="default"/>
+      </w:rPr>
+    </w:lvl>
+    <w:lvl w:ilvl="8" w:tplc="080C0005" w:tentative="1">
+      <w:start w:val="1"/>
+      <w:numFmt w:val="bullet"/>
+      <w:lvlText w:val=""/>
+      <w:lvlJc w:val="left"/>
+      <w:pPr>
+        <w:ind w:left="6480" w:hanging="360"/>
+      </w:pPr>
+      <w:rPr>
+        <w:rFonts w:ascii="Wingdings" w:hAnsi="Wingdings" w:hint="default"/>
+      </w:rPr>
+    </w:lvl>
+  </w:abstractNum>
+  <w:abstractNum w:abstractNumId="1" w15:restartNumberingAfterBreak="0">
     <w:nsid w:val="5FC546DB"/>
     <w:multiLevelType w:val="hybridMultilevel"/>
     <w:tmpl w:val="3322FC9A"/>
@@ -2132,6 +2451,9 @@
     </w:lvl>
   </w:abstractNum>
   <w:num w:numId="1">
+    <w:abstractNumId w:val="1"/>
+  </w:num>
+  <w:num w:numId="2">
     <w:abstractNumId w:val="0"/>
   </w:num>
 </w:numbering>
@@ -2154,7 +2476,7 @@
       </w:pPr>
     </w:pPrDefault>
   </w:docDefaults>
-  <w:latentStyles w:defLockedState="0" w:defUIPriority="99" w:defSemiHidden="0" w:defUnhideWhenUsed="0" w:defQFormat="0" w:count="375">
+  <w:latentStyles w:defLockedState="0" w:defUIPriority="99" w:defSemiHidden="0" w:defUnhideWhenUsed="0" w:defQFormat="0" w:count="376">
     <w:lsdException w:name="Normal" w:uiPriority="0" w:qFormat="1"/>
     <w:lsdException w:name="heading 1" w:uiPriority="9" w:qFormat="1"/>
     <w:lsdException w:name="heading 2" w:semiHidden="1" w:uiPriority="9" w:unhideWhenUsed="1" w:qFormat="1"/>
@@ -2530,6 +2852,7 @@
     <w:lsdException w:name="Smart Hyperlink" w:semiHidden="1" w:unhideWhenUsed="1"/>
     <w:lsdException w:name="Hashtag" w:semiHidden="1" w:unhideWhenUsed="1"/>
     <w:lsdException w:name="Unresolved Mention" w:semiHidden="1" w:unhideWhenUsed="1"/>
+    <w:lsdException w:name="Smart Link" w:semiHidden="1" w:unhideWhenUsed="1"/>
   </w:latentStyles>
   <w:style w:type="paragraph" w:default="1" w:styleId="Normal">
     <w:name w:val="Normal"/>
@@ -2539,11 +2862,11 @@
       <w:sz w:val="24"/>
     </w:rPr>
   </w:style>
-  <w:style w:type="paragraph" w:styleId="Heading1">
+  <w:style w:type="paragraph" w:styleId="Titre1">
     <w:name w:val="heading 1"/>
     <w:basedOn w:val="Normal"/>
     <w:next w:val="Normal"/>
-    <w:link w:val="Heading1Char"/>
+    <w:link w:val="Titre1Car"/>
     <w:uiPriority w:val="9"/>
     <w:qFormat/>
     <w:rsid w:val="00A94004"/>
@@ -2560,11 +2883,11 @@
       <w:szCs w:val="32"/>
     </w:rPr>
   </w:style>
-  <w:style w:type="paragraph" w:styleId="Heading2">
+  <w:style w:type="paragraph" w:styleId="Titre2">
     <w:name w:val="heading 2"/>
     <w:basedOn w:val="Normal"/>
     <w:next w:val="Normal"/>
-    <w:link w:val="Heading2Char"/>
+    <w:link w:val="Titre2Car"/>
     <w:uiPriority w:val="9"/>
     <w:unhideWhenUsed/>
     <w:qFormat/>
@@ -2582,13 +2905,13 @@
       <w:szCs w:val="26"/>
     </w:rPr>
   </w:style>
-  <w:style w:type="character" w:default="1" w:styleId="DefaultParagraphFont">
+  <w:style w:type="character" w:default="1" w:styleId="Policepardfaut">
     <w:name w:val="Default Paragraph Font"/>
     <w:uiPriority w:val="1"/>
     <w:semiHidden/>
     <w:unhideWhenUsed/>
   </w:style>
-  <w:style w:type="table" w:default="1" w:styleId="TableNormal">
+  <w:style w:type="table" w:default="1" w:styleId="TableauNormal">
     <w:name w:val="Normal Table"/>
     <w:uiPriority w:val="99"/>
     <w:semiHidden/>
@@ -2603,16 +2926,16 @@
       </w:tblCellMar>
     </w:tblPr>
   </w:style>
-  <w:style w:type="numbering" w:default="1" w:styleId="NoList">
+  <w:style w:type="numbering" w:default="1" w:styleId="Aucuneliste">
     <w:name w:val="No List"/>
     <w:uiPriority w:val="99"/>
     <w:semiHidden/>
     <w:unhideWhenUsed/>
   </w:style>
-  <w:style w:type="paragraph" w:styleId="Header">
+  <w:style w:type="paragraph" w:styleId="En-tte">
     <w:name w:val="header"/>
     <w:basedOn w:val="Normal"/>
-    <w:link w:val="HeaderChar"/>
+    <w:link w:val="En-tteCar"/>
     <w:uiPriority w:val="99"/>
     <w:unhideWhenUsed/>
     <w:rsid w:val="0043487A"/>
@@ -2627,10 +2950,10 @@
       <w:lang w:val="fr-LU"/>
     </w:rPr>
   </w:style>
-  <w:style w:type="character" w:customStyle="1" w:styleId="HeaderChar">
-    <w:name w:val="Header Char"/>
-    <w:basedOn w:val="DefaultParagraphFont"/>
-    <w:link w:val="Header"/>
+  <w:style w:type="character" w:customStyle="1" w:styleId="En-tteCar">
+    <w:name w:val="En-tête Car"/>
+    <w:basedOn w:val="Policepardfaut"/>
+    <w:link w:val="En-tte"/>
     <w:uiPriority w:val="99"/>
     <w:rsid w:val="0043487A"/>
     <w:rPr>
@@ -2638,7 +2961,7 @@
       <w:lang w:val="fr-LU"/>
     </w:rPr>
   </w:style>
-  <w:style w:type="paragraph" w:styleId="ListParagraph">
+  <w:style w:type="paragraph" w:styleId="Paragraphedeliste">
     <w:name w:val="List Paragraph"/>
     <w:basedOn w:val="Normal"/>
     <w:uiPriority w:val="34"/>
@@ -2649,10 +2972,10 @@
       <w:contextualSpacing/>
     </w:pPr>
   </w:style>
-  <w:style w:type="character" w:customStyle="1" w:styleId="Heading1Char">
-    <w:name w:val="Heading 1 Char"/>
-    <w:basedOn w:val="DefaultParagraphFont"/>
-    <w:link w:val="Heading1"/>
+  <w:style w:type="character" w:customStyle="1" w:styleId="Titre1Car">
+    <w:name w:val="Titre 1 Car"/>
+    <w:basedOn w:val="Policepardfaut"/>
+    <w:link w:val="Titre1"/>
     <w:uiPriority w:val="9"/>
     <w:rsid w:val="00A94004"/>
     <w:rPr>
@@ -2662,10 +2985,10 @@
       <w:szCs w:val="32"/>
     </w:rPr>
   </w:style>
-  <w:style w:type="character" w:customStyle="1" w:styleId="Heading2Char">
-    <w:name w:val="Heading 2 Char"/>
-    <w:basedOn w:val="DefaultParagraphFont"/>
-    <w:link w:val="Heading2"/>
+  <w:style w:type="character" w:customStyle="1" w:styleId="Titre2Car">
+    <w:name w:val="Titre 2 Car"/>
+    <w:basedOn w:val="Policepardfaut"/>
+    <w:link w:val="Titre2"/>
     <w:uiPriority w:val="9"/>
     <w:rsid w:val="00A94004"/>
     <w:rPr>
@@ -2675,9 +2998,9 @@
       <w:szCs w:val="26"/>
     </w:rPr>
   </w:style>
-  <w:style w:type="character" w:styleId="Hyperlink">
+  <w:style w:type="character" w:styleId="Lienhypertexte">
     <w:name w:val="Hyperlink"/>
-    <w:basedOn w:val="DefaultParagraphFont"/>
+    <w:basedOn w:val="Policepardfaut"/>
     <w:uiPriority w:val="99"/>
     <w:unhideWhenUsed/>
     <w:rsid w:val="00877401"/>
@@ -2686,9 +3009,9 @@
       <w:u w:val="single"/>
     </w:rPr>
   </w:style>
-  <w:style w:type="character" w:styleId="UnresolvedMention">
+  <w:style w:type="character" w:styleId="Mentionnonrsolue">
     <w:name w:val="Unresolved Mention"/>
-    <w:basedOn w:val="DefaultParagraphFont"/>
+    <w:basedOn w:val="Policepardfaut"/>
     <w:uiPriority w:val="99"/>
     <w:semiHidden/>
     <w:unhideWhenUsed/>
@@ -2698,9 +3021,9 @@
       <w:shd w:val="clear" w:color="auto" w:fill="E1DFDD"/>
     </w:rPr>
   </w:style>
-  <w:style w:type="paragraph" w:styleId="TOCHeading">
+  <w:style w:type="paragraph" w:styleId="En-ttedetabledesmatires">
     <w:name w:val="TOC Heading"/>
-    <w:basedOn w:val="Heading1"/>
+    <w:basedOn w:val="Titre1"/>
     <w:next w:val="Normal"/>
     <w:uiPriority w:val="39"/>
     <w:unhideWhenUsed/>
@@ -2714,7 +3037,7 @@
       <w:lang w:val="en-US"/>
     </w:rPr>
   </w:style>
-  <w:style w:type="paragraph" w:styleId="TOC1">
+  <w:style w:type="paragraph" w:styleId="TM1">
     <w:name w:val="toc 1"/>
     <w:basedOn w:val="Normal"/>
     <w:next w:val="Normal"/>
@@ -2726,7 +3049,7 @@
       <w:spacing w:after="100"/>
     </w:pPr>
   </w:style>
-  <w:style w:type="paragraph" w:styleId="TOC2">
+  <w:style w:type="paragraph" w:styleId="TM2">
     <w:name w:val="toc 2"/>
     <w:basedOn w:val="Normal"/>
     <w:next w:val="Normal"/>
@@ -2739,10 +3062,10 @@
       <w:ind w:left="220"/>
     </w:pPr>
   </w:style>
-  <w:style w:type="paragraph" w:styleId="Footer">
+  <w:style w:type="paragraph" w:styleId="Pieddepage">
     <w:name w:val="footer"/>
     <w:basedOn w:val="Normal"/>
-    <w:link w:val="FooterChar"/>
+    <w:link w:val="PieddepageCar"/>
     <w:uiPriority w:val="99"/>
     <w:unhideWhenUsed/>
     <w:rsid w:val="008B64B5"/>
@@ -2754,10 +3077,10 @@
       <w:spacing w:after="0" w:line="240" w:lineRule="auto"/>
     </w:pPr>
   </w:style>
-  <w:style w:type="character" w:customStyle="1" w:styleId="FooterChar">
-    <w:name w:val="Footer Char"/>
-    <w:basedOn w:val="DefaultParagraphFont"/>
-    <w:link w:val="Footer"/>
+  <w:style w:type="character" w:customStyle="1" w:styleId="PieddepageCar">
+    <w:name w:val="Pied de page Car"/>
+    <w:basedOn w:val="Policepardfaut"/>
+    <w:link w:val="Pieddepage"/>
     <w:uiPriority w:val="99"/>
     <w:rsid w:val="008B64B5"/>
   </w:style>
@@ -3064,7 +3387,7 @@
 </file>
 
 <file path=customXml/itemProps1.xml><?xml version="1.0" encoding="utf-8"?>
-<ds:datastoreItem xmlns:ds="http://schemas.openxmlformats.org/officeDocument/2006/customXml" ds:itemID="{EB9DDACD-1E7C-4CF0-A096-FBD75E14F532}">
+<ds:datastoreItem xmlns:ds="http://schemas.openxmlformats.org/officeDocument/2006/customXml" ds:itemID="{6B375FF6-892C-476A-9F43-A6A0FC8FB20D}">
   <ds:schemaRefs>
     <ds:schemaRef ds:uri="http://schemas.openxmlformats.org/officeDocument/2006/bibliography"/>
   </ds:schemaRefs>

</xml_diff>